<commit_message>
Respuestas de las Preguntas .docx WORD
</commit_message>
<xml_diff>
--- a/TRABAJO_2_GRUPO_24.docx
+++ b/TRABAJO_2_GRUPO_24.docx
@@ -46,8 +46,8 @@
           <w:smallCaps w:val="0"/>
           <w:noProof w:val="0"/>
           <w:color w:val="800000"/>
-          <w:sz w:val="31"/>
-          <w:szCs w:val="31"/>
+          <w:sz w:val="34"/>
+          <w:szCs w:val="34"/>
           <w:lang w:val="es-ES"/>
         </w:rPr>
         <w:t>Automatización de un invernadero</w:t>
@@ -260,7 +260,7 @@
         <w:t>2° Cuatrimestre</w:t>
       </w:r>
     </w:p>
-    <w:p xmlns:wp14="http://schemas.microsoft.com/office/word/2010/wordml" wp14:paraId="51FD60E0" wp14:textId="091035D3">
+    <w:p xmlns:wp14="http://schemas.microsoft.com/office/word/2010/wordml" wp14:paraId="51FD60E0" wp14:textId="209859F9">
       <w:pPr>
         <w:pStyle w:val="Normal"/>
         <w:bidi w:val="0"/>
@@ -330,58 +330,7 @@
           <w:szCs w:val="22"/>
           <w:lang w:val="es-AR"/>
         </w:rPr>
-        <w:t xml:space="preserve">, Tomás Pereyra, </w:t>
-      </w:r>
-      <w:r>
-        <w:rPr>
-          <w:rFonts w:ascii="Arial" w:hAnsi="Arial" w:eastAsia="Arial" w:cs="Arial"/>
-          <w:b w:val="1"/>
-          <w:bCs w:val="1"/>
-          <w:i w:val="0"/>
-          <w:iCs w:val="0"/>
-          <w:caps w:val="0"/>
-          <w:smallCaps w:val="0"/>
-          <w:noProof w:val="0"/>
-          <w:color w:val="800000"/>
-          <w:sz w:val="22"/>
-          <w:szCs w:val="22"/>
-          <w:lang w:val="es-AR"/>
-        </w:rPr>
-        <w:t>Iván</w:t>
-      </w:r>
-      <w:r>
-        <w:rPr>
-          <w:rFonts w:ascii="Arial" w:hAnsi="Arial" w:eastAsia="Arial" w:cs="Arial"/>
-          <w:b w:val="1"/>
-          <w:bCs w:val="1"/>
-          <w:i w:val="0"/>
-          <w:iCs w:val="0"/>
-          <w:caps w:val="0"/>
-          <w:smallCaps w:val="0"/>
-          <w:noProof w:val="0"/>
-          <w:color w:val="800000"/>
-          <w:sz w:val="22"/>
-          <w:szCs w:val="22"/>
-          <w:lang w:val="es-AR"/>
-        </w:rPr>
-        <w:t xml:space="preserve"> Gonzalo Tapia,</w:t>
-      </w:r>
-      <w:r>
-        <w:rPr>
-          <w:rFonts w:ascii="Arial" w:hAnsi="Arial" w:eastAsia="Arial" w:cs="Arial"/>
-          <w:b w:val="1"/>
-          <w:bCs w:val="1"/>
-          <w:i w:val="0"/>
-          <w:iCs w:val="0"/>
-          <w:caps w:val="0"/>
-          <w:smallCaps w:val="0"/>
-          <w:noProof w:val="0"/>
-          <w:color w:val="800000"/>
-          <w:sz w:val="22"/>
-          <w:szCs w:val="22"/>
-          <w:lang w:val="es-AR"/>
-        </w:rPr>
-        <w:t xml:space="preserve"> </w:t>
+        <w:t>, Tomás Pereyra, Iván Gonzalo Tapia.</w:t>
       </w:r>
     </w:p>
     <w:p xmlns:wp14="http://schemas.microsoft.com/office/word/2010/wordml" wp14:paraId="41C92635" wp14:textId="21E4FBD6">
@@ -1390,7 +1339,42 @@
           <w:szCs w:val="20"/>
           <w:lang w:val="es-ES"/>
         </w:rPr>
-        <w:t>Capacitación: Asegurar que el personal esté capacitado para comprender y operar los sistemas de automatización de manera segura.</w:t>
+        <w:t xml:space="preserve">Capacitación: Asegurar que el personal </w:t>
+      </w:r>
+      <w:r>
+        <w:rPr>
+          <w:rFonts w:ascii="Arial" w:hAnsi="Arial" w:eastAsia="Arial" w:cs="Arial"/>
+          <w:b w:val="0"/>
+          <w:bCs w:val="0"/>
+          <w:i w:val="0"/>
+          <w:iCs w:val="0"/>
+          <w:caps w:val="0"/>
+          <w:smallCaps w:val="0"/>
+          <w:noProof w:val="0"/>
+          <w:color w:val="000000" w:themeColor="text1" w:themeTint="FF" w:themeShade="FF"/>
+          <w:sz w:val="20"/>
+          <w:szCs w:val="20"/>
+          <w:u w:val="single"/>
+          <w:lang w:val="es-ES"/>
+        </w:rPr>
+        <w:t>esté</w:t>
+      </w:r>
+      <w:r>
+        <w:rPr>
+          <w:rFonts w:ascii="Arial" w:hAnsi="Arial" w:eastAsia="Arial" w:cs="Arial"/>
+          <w:b w:val="0"/>
+          <w:bCs w:val="0"/>
+          <w:i w:val="0"/>
+          <w:iCs w:val="0"/>
+          <w:caps w:val="0"/>
+          <w:smallCaps w:val="0"/>
+          <w:noProof w:val="0"/>
+          <w:color w:val="000000" w:themeColor="text1" w:themeTint="FF" w:themeShade="FF"/>
+          <w:sz w:val="20"/>
+          <w:szCs w:val="20"/>
+          <w:lang w:val="es-ES"/>
+        </w:rPr>
+        <w:t xml:space="preserve"> capacitado para comprender y operar los sistemas de automatización de manera segura.</w:t>
       </w:r>
     </w:p>
     <w:p xmlns:wp14="http://schemas.microsoft.com/office/word/2010/wordml" wp14:paraId="5FFE0E40" wp14:textId="64EC5392">
@@ -1474,8 +1458,8 @@
       <w:pgMar w:top="1440" w:right="1440" w:bottom="1440" w:left="1440" w:header="720" w:footer="720" w:gutter="0"/>
       <w:cols w:space="720"/>
       <w:docGrid w:linePitch="360"/>
-      <w:headerReference w:type="default" r:id="Rccde4ede11df4556"/>
-      <w:footerReference w:type="default" r:id="R29eac1c94bc3498d"/>
+      <w:headerReference w:type="default" r:id="R0d9657eaa6f94ea0"/>
+      <w:footerReference w:type="default" r:id="Rfdead1bfe16d42a5"/>
     </w:sectPr>
   </w:body>
 </w:document>
@@ -1517,7 +1501,7 @@
           </w:pPr>
           <w:r>
             <w:drawing>
-              <wp:inline wp14:editId="212B176B" wp14:anchorId="2A0F9ABB">
+              <wp:inline wp14:editId="1D286977" wp14:anchorId="2A0F9ABB">
                 <wp:extent cx="5314950" cy="38100"/>
                 <wp:effectExtent l="0" t="0" r="0" b="0"/>
                 <wp:docPr id="319479137" name="" descr="Forma" title=""/>
@@ -1532,7 +1516,7 @@
                         <pic:cNvPicPr/>
                       </pic:nvPicPr>
                       <pic:blipFill>
-                        <a:blip r:embed="R176e68d60d7640da">
+                        <a:blip r:embed="Rdd014a14334f4217">
                           <a:extLst>
                             <a:ext xmlns:a="http://schemas.openxmlformats.org/drawingml/2006/main" uri="{28A0092B-C50C-407E-A947-70E740481C1C}">
                               <a14:useLocalDpi val="0"/>
@@ -1654,7 +1638,7 @@
           </w:pPr>
           <w:r>
             <w:drawing>
-              <wp:inline wp14:editId="5C154AE1" wp14:anchorId="57B01F3A">
+              <wp:inline wp14:editId="5114F64D" wp14:anchorId="57B01F3A">
                 <wp:extent cx="5630466" cy="763453"/>
                 <wp:effectExtent l="0" t="0" r="0" b="0"/>
                 <wp:docPr id="1087864745" name="" title=""/>
@@ -1669,7 +1653,7 @@
                         <pic:cNvPicPr/>
                       </pic:nvPicPr>
                       <pic:blipFill>
-                        <a:blip r:embed="Rc1980ae1871a43f0">
+                        <a:blip r:embed="Rf8d736e2b8cc4557">
                           <a:extLst>
                             <a:ext xmlns:a="http://schemas.openxmlformats.org/drawingml/2006/main" uri="{28A0092B-C50C-407E-A947-70E740481C1C}">
                               <a14:useLocalDpi val="0"/>

</xml_diff>